<commit_message>
add analysis and database ddl
</commit_message>
<xml_diff>
--- a/TechPrototype/Iteration_2_plan.docx
+++ b/TechPrototype/Iteration_2_plan.docx
@@ -1632,7 +1632,7 @@
                     <w:snapToGrid w:val="0"/>
                     <w:spacing w:line="460" w:lineRule="atLeast"/>
                     <w:rPr>
-                      <w:rFonts w:asciiTheme="minorEastAsia" w:eastAsiaTheme="minorEastAsia" w:hAnsiTheme="minorEastAsia"/>
+                      <w:rFonts w:asciiTheme="minorEastAsia" w:eastAsiaTheme="minorEastAsia" w:hAnsiTheme="minorEastAsia" w:hint="eastAsia"/>
                       <w:bCs/>
                       <w:szCs w:val="21"/>
                     </w:rPr>
@@ -1658,26 +1658,18 @@
                     <w:snapToGrid w:val="0"/>
                     <w:spacing w:line="460" w:lineRule="atLeast"/>
                     <w:rPr>
-                      <w:rFonts w:asciiTheme="minorEastAsia" w:eastAsiaTheme="minorEastAsia" w:hAnsiTheme="minorEastAsia"/>
-                      <w:bCs/>
-                      <w:szCs w:val="21"/>
-                    </w:rPr>
-                  </w:pPr>
-                  <w:r>
-                    <w:rPr>
-                      <w:rFonts w:asciiTheme="minorEastAsia" w:eastAsiaTheme="minorEastAsia" w:hAnsiTheme="minorEastAsia" w:hint="eastAsia"/>
-                      <w:bCs/>
-                      <w:szCs w:val="21"/>
-                    </w:rPr>
-                    <w:t>前端代码实现</w:t>
-                  </w:r>
-                  <w:r>
-                    <w:rPr>
-                      <w:rFonts w:asciiTheme="minorEastAsia" w:eastAsiaTheme="minorEastAsia" w:hAnsiTheme="minorEastAsia" w:hint="eastAsia"/>
-                      <w:bCs/>
-                      <w:szCs w:val="21"/>
-                    </w:rPr>
-                    <w:t>，单元测试</w:t>
+                      <w:rFonts w:asciiTheme="minorEastAsia" w:eastAsiaTheme="minorEastAsia" w:hAnsiTheme="minorEastAsia" w:hint="eastAsia"/>
+                      <w:bCs/>
+                      <w:szCs w:val="21"/>
+                    </w:rPr>
+                  </w:pPr>
+                  <w:r>
+                    <w:rPr>
+                      <w:rFonts w:asciiTheme="minorEastAsia" w:eastAsiaTheme="minorEastAsia" w:hAnsiTheme="minorEastAsia" w:hint="eastAsia"/>
+                      <w:bCs/>
+                      <w:szCs w:val="21"/>
+                    </w:rPr>
+                    <w:t>构建微服务，后端实现基础登录验证等功能</w:t>
                   </w:r>
                 </w:p>
               </w:tc>
@@ -1692,18 +1684,18 @@
                     <w:snapToGrid w:val="0"/>
                     <w:spacing w:line="460" w:lineRule="atLeast"/>
                     <w:rPr>
-                      <w:rFonts w:asciiTheme="minorEastAsia" w:eastAsiaTheme="minorEastAsia" w:hAnsiTheme="minorEastAsia"/>
-                      <w:bCs/>
-                      <w:szCs w:val="21"/>
-                    </w:rPr>
-                  </w:pPr>
-                  <w:r>
-                    <w:rPr>
-                      <w:rFonts w:asciiTheme="minorEastAsia" w:eastAsiaTheme="minorEastAsia" w:hAnsiTheme="minorEastAsia" w:hint="eastAsia"/>
-                      <w:bCs/>
-                      <w:szCs w:val="21"/>
-                    </w:rPr>
-                    <w:t>10.19-11.09</w:t>
+                      <w:rFonts w:asciiTheme="minorEastAsia" w:eastAsiaTheme="minorEastAsia" w:hAnsiTheme="minorEastAsia" w:hint="eastAsia"/>
+                      <w:bCs/>
+                      <w:szCs w:val="21"/>
+                    </w:rPr>
+                  </w:pPr>
+                  <w:r>
+                    <w:rPr>
+                      <w:rFonts w:asciiTheme="minorEastAsia" w:eastAsiaTheme="minorEastAsia" w:hAnsiTheme="minorEastAsia" w:hint="eastAsia"/>
+                      <w:bCs/>
+                      <w:szCs w:val="21"/>
+                    </w:rPr>
+                    <w:t>10.26-11.09</w:t>
                   </w:r>
                 </w:p>
               </w:tc>
@@ -1718,36 +1710,18 @@
                     <w:snapToGrid w:val="0"/>
                     <w:spacing w:line="460" w:lineRule="atLeast"/>
                     <w:rPr>
-                      <w:rFonts w:asciiTheme="minorEastAsia" w:eastAsiaTheme="minorEastAsia" w:hAnsiTheme="minorEastAsia"/>
-                      <w:bCs/>
-                      <w:szCs w:val="21"/>
-                    </w:rPr>
-                  </w:pPr>
-                  <w:r>
-                    <w:rPr>
-                      <w:rFonts w:asciiTheme="minorEastAsia" w:eastAsiaTheme="minorEastAsia" w:hAnsiTheme="minorEastAsia" w:hint="eastAsia"/>
-                      <w:bCs/>
-                      <w:szCs w:val="21"/>
-                    </w:rPr>
-                    <w:t>刘博，</w:t>
-                  </w:r>
-                  <w:proofErr w:type="gramStart"/>
-                  <w:r>
-                    <w:rPr>
-                      <w:rFonts w:asciiTheme="minorEastAsia" w:eastAsiaTheme="minorEastAsia" w:hAnsiTheme="minorEastAsia" w:hint="eastAsia"/>
-                      <w:bCs/>
-                      <w:szCs w:val="21"/>
-                    </w:rPr>
-                    <w:t>廖苡</w:t>
-                  </w:r>
-                  <w:proofErr w:type="gramEnd"/>
-                  <w:r>
-                    <w:rPr>
-                      <w:rFonts w:asciiTheme="minorEastAsia" w:eastAsiaTheme="minorEastAsia" w:hAnsiTheme="minorEastAsia" w:hint="eastAsia"/>
-                      <w:bCs/>
-                      <w:szCs w:val="21"/>
-                    </w:rPr>
-                    <w:t>辰</w:t>
+                      <w:rFonts w:asciiTheme="minorEastAsia" w:eastAsiaTheme="minorEastAsia" w:hAnsiTheme="minorEastAsia" w:hint="eastAsia"/>
+                      <w:bCs/>
+                      <w:szCs w:val="21"/>
+                    </w:rPr>
+                  </w:pPr>
+                  <w:r>
+                    <w:rPr>
+                      <w:rFonts w:asciiTheme="minorEastAsia" w:eastAsiaTheme="minorEastAsia" w:hAnsiTheme="minorEastAsia" w:hint="eastAsia"/>
+                      <w:bCs/>
+                      <w:szCs w:val="21"/>
+                    </w:rPr>
+                    <w:t>方拯</w:t>
                   </w:r>
                 </w:p>
               </w:tc>
@@ -1764,7 +1738,7 @@
                     <w:snapToGrid w:val="0"/>
                     <w:spacing w:line="460" w:lineRule="atLeast"/>
                     <w:rPr>
-                      <w:rFonts w:asciiTheme="minorEastAsia" w:eastAsiaTheme="minorEastAsia" w:hAnsiTheme="minorEastAsia"/>
+                      <w:rFonts w:asciiTheme="minorEastAsia" w:eastAsiaTheme="minorEastAsia" w:hAnsiTheme="minorEastAsia" w:hint="eastAsia"/>
                       <w:bCs/>
                       <w:szCs w:val="21"/>
                     </w:rPr>
@@ -1790,26 +1764,18 @@
                     <w:snapToGrid w:val="0"/>
                     <w:spacing w:line="460" w:lineRule="atLeast"/>
                     <w:rPr>
-                      <w:rFonts w:asciiTheme="minorEastAsia" w:eastAsiaTheme="minorEastAsia" w:hAnsiTheme="minorEastAsia"/>
-                      <w:bCs/>
-                      <w:szCs w:val="21"/>
-                    </w:rPr>
-                  </w:pPr>
-                  <w:r>
-                    <w:rPr>
-                      <w:rFonts w:asciiTheme="minorEastAsia" w:eastAsiaTheme="minorEastAsia" w:hAnsiTheme="minorEastAsia" w:hint="eastAsia"/>
-                      <w:bCs/>
-                      <w:szCs w:val="21"/>
-                    </w:rPr>
-                    <w:t>后端代码实现</w:t>
-                  </w:r>
-                  <w:r>
-                    <w:rPr>
-                      <w:rFonts w:asciiTheme="minorEastAsia" w:eastAsiaTheme="minorEastAsia" w:hAnsiTheme="minorEastAsia" w:hint="eastAsia"/>
-                      <w:bCs/>
-                      <w:szCs w:val="21"/>
-                    </w:rPr>
-                    <w:t>，单元测试</w:t>
+                      <w:rFonts w:asciiTheme="minorEastAsia" w:eastAsiaTheme="minorEastAsia" w:hAnsiTheme="minorEastAsia" w:hint="eastAsia"/>
+                      <w:bCs/>
+                      <w:szCs w:val="21"/>
+                    </w:rPr>
+                  </w:pPr>
+                  <w:r>
+                    <w:rPr>
+                      <w:rFonts w:asciiTheme="minorEastAsia" w:eastAsiaTheme="minorEastAsia" w:hAnsiTheme="minorEastAsia" w:hint="eastAsia"/>
+                      <w:bCs/>
+                      <w:szCs w:val="21"/>
+                    </w:rPr>
+                    <w:t>后端实现基础发布、批改、提交作业功能</w:t>
                   </w:r>
                 </w:p>
               </w:tc>
@@ -1824,18 +1790,18 @@
                     <w:snapToGrid w:val="0"/>
                     <w:spacing w:line="460" w:lineRule="atLeast"/>
                     <w:rPr>
-                      <w:rFonts w:asciiTheme="minorEastAsia" w:eastAsiaTheme="minorEastAsia" w:hAnsiTheme="minorEastAsia"/>
-                      <w:bCs/>
-                      <w:szCs w:val="21"/>
-                    </w:rPr>
-                  </w:pPr>
-                  <w:r>
-                    <w:rPr>
-                      <w:rFonts w:asciiTheme="minorEastAsia" w:eastAsiaTheme="minorEastAsia" w:hAnsiTheme="minorEastAsia" w:hint="eastAsia"/>
-                      <w:bCs/>
-                      <w:szCs w:val="21"/>
-                    </w:rPr>
-                    <w:t>10.19-11.09</w:t>
+                      <w:rFonts w:asciiTheme="minorEastAsia" w:eastAsiaTheme="minorEastAsia" w:hAnsiTheme="minorEastAsia" w:hint="eastAsia"/>
+                      <w:bCs/>
+                      <w:szCs w:val="21"/>
+                    </w:rPr>
+                  </w:pPr>
+                  <w:r>
+                    <w:rPr>
+                      <w:rFonts w:asciiTheme="minorEastAsia" w:eastAsiaTheme="minorEastAsia" w:hAnsiTheme="minorEastAsia" w:hint="eastAsia"/>
+                      <w:bCs/>
+                      <w:szCs w:val="21"/>
+                    </w:rPr>
+                    <w:t>10.26-11.09</w:t>
                   </w:r>
                 </w:p>
               </w:tc>
@@ -1850,19 +1816,21 @@
                     <w:snapToGrid w:val="0"/>
                     <w:spacing w:line="460" w:lineRule="atLeast"/>
                     <w:rPr>
-                      <w:rFonts w:asciiTheme="minorEastAsia" w:eastAsiaTheme="minorEastAsia" w:hAnsiTheme="minorEastAsia"/>
-                      <w:bCs/>
-                      <w:szCs w:val="21"/>
-                    </w:rPr>
-                  </w:pPr>
-                  <w:r>
-                    <w:rPr>
-                      <w:rFonts w:asciiTheme="minorEastAsia" w:eastAsiaTheme="minorEastAsia" w:hAnsiTheme="minorEastAsia" w:hint="eastAsia"/>
-                      <w:bCs/>
-                      <w:szCs w:val="21"/>
-                    </w:rPr>
-                    <w:t>方拯，许嘉琦，李萱</w:t>
-                  </w:r>
+                      <w:rFonts w:asciiTheme="minorEastAsia" w:eastAsiaTheme="minorEastAsia" w:hAnsiTheme="minorEastAsia" w:hint="eastAsia"/>
+                      <w:bCs/>
+                      <w:szCs w:val="21"/>
+                    </w:rPr>
+                  </w:pPr>
+                  <w:proofErr w:type="gramStart"/>
+                  <w:r>
+                    <w:rPr>
+                      <w:rFonts w:asciiTheme="minorEastAsia" w:eastAsiaTheme="minorEastAsia" w:hAnsiTheme="minorEastAsia" w:hint="eastAsia"/>
+                      <w:bCs/>
+                      <w:szCs w:val="21"/>
+                    </w:rPr>
+                    <w:t>许嘉琦</w:t>
+                  </w:r>
+                  <w:proofErr w:type="gramEnd"/>
                 </w:p>
               </w:tc>
             </w:tr>
@@ -1878,7 +1846,7 @@
                     <w:snapToGrid w:val="0"/>
                     <w:spacing w:line="460" w:lineRule="atLeast"/>
                     <w:rPr>
-                      <w:rFonts w:asciiTheme="minorEastAsia" w:eastAsiaTheme="minorEastAsia" w:hAnsiTheme="minorEastAsia"/>
+                      <w:rFonts w:asciiTheme="minorEastAsia" w:eastAsiaTheme="minorEastAsia" w:hAnsiTheme="minorEastAsia" w:hint="eastAsia"/>
                       <w:bCs/>
                       <w:szCs w:val="21"/>
                     </w:rPr>
@@ -1904,18 +1872,18 @@
                     <w:snapToGrid w:val="0"/>
                     <w:spacing w:line="460" w:lineRule="atLeast"/>
                     <w:rPr>
-                      <w:rFonts w:asciiTheme="minorEastAsia" w:eastAsiaTheme="minorEastAsia" w:hAnsiTheme="minorEastAsia"/>
-                      <w:bCs/>
-                      <w:szCs w:val="21"/>
-                    </w:rPr>
-                  </w:pPr>
-                  <w:r>
-                    <w:rPr>
-                      <w:rFonts w:asciiTheme="minorEastAsia" w:eastAsiaTheme="minorEastAsia" w:hAnsiTheme="minorEastAsia" w:hint="eastAsia"/>
-                      <w:bCs/>
-                      <w:szCs w:val="21"/>
-                    </w:rPr>
-                    <w:t>端到端测试</w:t>
+                      <w:rFonts w:asciiTheme="minorEastAsia" w:eastAsiaTheme="minorEastAsia" w:hAnsiTheme="minorEastAsia" w:hint="eastAsia"/>
+                      <w:bCs/>
+                      <w:szCs w:val="21"/>
+                    </w:rPr>
+                  </w:pPr>
+                  <w:r>
+                    <w:rPr>
+                      <w:rFonts w:asciiTheme="minorEastAsia" w:eastAsiaTheme="minorEastAsia" w:hAnsiTheme="minorEastAsia" w:hint="eastAsia"/>
+                      <w:bCs/>
+                      <w:szCs w:val="21"/>
+                    </w:rPr>
+                    <w:t>后端实现基础课程相关功能（导入学生等）及通知、注册</w:t>
                   </w:r>
                 </w:p>
               </w:tc>
@@ -1930,18 +1898,18 @@
                     <w:snapToGrid w:val="0"/>
                     <w:spacing w:line="460" w:lineRule="atLeast"/>
                     <w:rPr>
-                      <w:rFonts w:asciiTheme="minorEastAsia" w:eastAsiaTheme="minorEastAsia" w:hAnsiTheme="minorEastAsia"/>
-                      <w:bCs/>
-                      <w:szCs w:val="21"/>
-                    </w:rPr>
-                  </w:pPr>
-                  <w:r>
-                    <w:rPr>
-                      <w:rFonts w:asciiTheme="minorEastAsia" w:eastAsiaTheme="minorEastAsia" w:hAnsiTheme="minorEastAsia" w:hint="eastAsia"/>
-                      <w:bCs/>
-                      <w:szCs w:val="21"/>
-                    </w:rPr>
-                    <w:t>11.10-11.16</w:t>
+                      <w:rFonts w:asciiTheme="minorEastAsia" w:eastAsiaTheme="minorEastAsia" w:hAnsiTheme="minorEastAsia" w:hint="eastAsia"/>
+                      <w:bCs/>
+                      <w:szCs w:val="21"/>
+                    </w:rPr>
+                  </w:pPr>
+                  <w:r>
+                    <w:rPr>
+                      <w:rFonts w:asciiTheme="minorEastAsia" w:eastAsiaTheme="minorEastAsia" w:hAnsiTheme="minorEastAsia" w:hint="eastAsia"/>
+                      <w:bCs/>
+                      <w:szCs w:val="21"/>
+                    </w:rPr>
+                    <w:t>10.26-11.09</w:t>
                   </w:r>
                 </w:p>
               </w:tc>
@@ -1956,36 +1924,18 @@
                     <w:snapToGrid w:val="0"/>
                     <w:spacing w:line="460" w:lineRule="atLeast"/>
                     <w:rPr>
-                      <w:rFonts w:asciiTheme="minorEastAsia" w:eastAsiaTheme="minorEastAsia" w:hAnsiTheme="minorEastAsia"/>
-                      <w:bCs/>
-                      <w:szCs w:val="21"/>
-                    </w:rPr>
-                  </w:pPr>
-                  <w:r>
-                    <w:rPr>
-                      <w:rFonts w:asciiTheme="minorEastAsia" w:eastAsiaTheme="minorEastAsia" w:hAnsiTheme="minorEastAsia" w:hint="eastAsia"/>
-                      <w:bCs/>
-                      <w:szCs w:val="21"/>
-                    </w:rPr>
-                    <w:t>刘博，</w:t>
-                  </w:r>
-                  <w:proofErr w:type="gramStart"/>
-                  <w:r>
-                    <w:rPr>
-                      <w:rFonts w:asciiTheme="minorEastAsia" w:eastAsiaTheme="minorEastAsia" w:hAnsiTheme="minorEastAsia" w:hint="eastAsia"/>
-                      <w:bCs/>
-                      <w:szCs w:val="21"/>
-                    </w:rPr>
-                    <w:t>廖苡</w:t>
-                  </w:r>
-                  <w:proofErr w:type="gramEnd"/>
-                  <w:r>
-                    <w:rPr>
-                      <w:rFonts w:asciiTheme="minorEastAsia" w:eastAsiaTheme="minorEastAsia" w:hAnsiTheme="minorEastAsia" w:hint="eastAsia"/>
-                      <w:bCs/>
-                      <w:szCs w:val="21"/>
-                    </w:rPr>
-                    <w:t>辰</w:t>
+                      <w:rFonts w:asciiTheme="minorEastAsia" w:eastAsiaTheme="minorEastAsia" w:hAnsiTheme="minorEastAsia" w:hint="eastAsia"/>
+                      <w:bCs/>
+                      <w:szCs w:val="21"/>
+                    </w:rPr>
+                  </w:pPr>
+                  <w:r>
+                    <w:rPr>
+                      <w:rFonts w:asciiTheme="minorEastAsia" w:eastAsiaTheme="minorEastAsia" w:hAnsiTheme="minorEastAsia" w:hint="eastAsia"/>
+                      <w:bCs/>
+                      <w:szCs w:val="21"/>
+                    </w:rPr>
+                    <w:t>李萱</w:t>
                   </w:r>
                 </w:p>
               </w:tc>
@@ -2013,7 +1963,15 @@
                       <w:bCs/>
                       <w:szCs w:val="21"/>
                     </w:rPr>
-                    <w:t>14</w:t>
+                    <w:t>1</w:t>
+                  </w:r>
+                  <w:r>
+                    <w:rPr>
+                      <w:rFonts w:asciiTheme="minorEastAsia" w:eastAsiaTheme="minorEastAsia" w:hAnsiTheme="minorEastAsia" w:hint="eastAsia"/>
+                      <w:bCs/>
+                      <w:szCs w:val="21"/>
+                    </w:rPr>
+                    <w:t>4</w:t>
                   </w:r>
                 </w:p>
               </w:tc>
@@ -2039,7 +1997,15 @@
                       <w:bCs/>
                       <w:szCs w:val="21"/>
                     </w:rPr>
-                    <w:t>评审，修改代码</w:t>
+                    <w:t>前端代码实现</w:t>
+                  </w:r>
+                  <w:r>
+                    <w:rPr>
+                      <w:rFonts w:asciiTheme="minorEastAsia" w:eastAsiaTheme="minorEastAsia" w:hAnsiTheme="minorEastAsia" w:hint="eastAsia"/>
+                      <w:bCs/>
+                      <w:szCs w:val="21"/>
+                    </w:rPr>
+                    <w:t>，单元测试</w:t>
                   </w:r>
                 </w:p>
               </w:tc>
@@ -2065,7 +2031,7 @@
                       <w:bCs/>
                       <w:szCs w:val="21"/>
                     </w:rPr>
-                    <w:t>11.10-11.16</w:t>
+                    <w:t>10.19-11.09</w:t>
                   </w:r>
                 </w:p>
               </w:tc>
@@ -2091,7 +2057,25 @@
                       <w:bCs/>
                       <w:szCs w:val="21"/>
                     </w:rPr>
-                    <w:t>全员</w:t>
+                    <w:t>刘博，</w:t>
+                  </w:r>
+                  <w:proofErr w:type="gramStart"/>
+                  <w:r>
+                    <w:rPr>
+                      <w:rFonts w:asciiTheme="minorEastAsia" w:eastAsiaTheme="minorEastAsia" w:hAnsiTheme="minorEastAsia" w:hint="eastAsia"/>
+                      <w:bCs/>
+                      <w:szCs w:val="21"/>
+                    </w:rPr>
+                    <w:t>廖苡</w:t>
+                  </w:r>
+                  <w:proofErr w:type="gramEnd"/>
+                  <w:r>
+                    <w:rPr>
+                      <w:rFonts w:asciiTheme="minorEastAsia" w:eastAsiaTheme="minorEastAsia" w:hAnsiTheme="minorEastAsia" w:hint="eastAsia"/>
+                      <w:bCs/>
+                      <w:szCs w:val="21"/>
+                    </w:rPr>
+                    <w:t>辰</w:t>
                   </w:r>
                 </w:p>
               </w:tc>
@@ -2119,7 +2103,15 @@
                       <w:bCs/>
                       <w:szCs w:val="21"/>
                     </w:rPr>
-                    <w:t>15</w:t>
+                    <w:t>1</w:t>
+                  </w:r>
+                  <w:r>
+                    <w:rPr>
+                      <w:rFonts w:asciiTheme="minorEastAsia" w:eastAsiaTheme="minorEastAsia" w:hAnsiTheme="minorEastAsia" w:hint="eastAsia"/>
+                      <w:bCs/>
+                      <w:szCs w:val="21"/>
+                    </w:rPr>
+                    <w:t>5</w:t>
                   </w:r>
                 </w:p>
               </w:tc>
@@ -2145,23 +2137,15 @@
                       <w:bCs/>
                       <w:szCs w:val="21"/>
                     </w:rPr>
-                    <w:t>修改《v</w:t>
-                  </w:r>
-                  <w:r>
-                    <w:rPr>
-                      <w:rFonts w:asciiTheme="minorEastAsia" w:eastAsiaTheme="minorEastAsia" w:hAnsiTheme="minorEastAsia"/>
-                      <w:bCs/>
-                      <w:szCs w:val="21"/>
-                    </w:rPr>
-                    <w:t>ision</w:t>
-                  </w:r>
-                  <w:r>
-                    <w:rPr>
-                      <w:rFonts w:asciiTheme="minorEastAsia" w:eastAsiaTheme="minorEastAsia" w:hAnsiTheme="minorEastAsia" w:hint="eastAsia"/>
-                      <w:bCs/>
-                      <w:szCs w:val="21"/>
-                    </w:rPr>
-                    <w:t>文档》、用例模型、《软件需求规约》</w:t>
+                    <w:t>后端代码实现</w:t>
+                  </w:r>
+                  <w:r>
+                    <w:rPr>
+                      <w:rFonts w:asciiTheme="minorEastAsia" w:eastAsiaTheme="minorEastAsia" w:hAnsiTheme="minorEastAsia" w:hint="eastAsia"/>
+                      <w:bCs/>
+                      <w:szCs w:val="21"/>
+                    </w:rPr>
+                    <w:t>，单元测试</w:t>
                   </w:r>
                 </w:p>
               </w:tc>
@@ -2187,7 +2171,7 @@
                       <w:bCs/>
                       <w:szCs w:val="21"/>
                     </w:rPr>
-                    <w:t>11.12-11.15</w:t>
+                    <w:t>10.19-11.09</w:t>
                   </w:r>
                 </w:p>
               </w:tc>
@@ -2213,25 +2197,7 @@
                       <w:bCs/>
                       <w:szCs w:val="21"/>
                     </w:rPr>
-                    <w:t>刘博，</w:t>
-                  </w:r>
-                  <w:proofErr w:type="gramStart"/>
-                  <w:r>
-                    <w:rPr>
-                      <w:rFonts w:asciiTheme="minorEastAsia" w:eastAsiaTheme="minorEastAsia" w:hAnsiTheme="minorEastAsia" w:hint="eastAsia"/>
-                      <w:bCs/>
-                      <w:szCs w:val="21"/>
-                    </w:rPr>
-                    <w:t>廖苡</w:t>
-                  </w:r>
-                  <w:proofErr w:type="gramEnd"/>
-                  <w:r>
-                    <w:rPr>
-                      <w:rFonts w:asciiTheme="minorEastAsia" w:eastAsiaTheme="minorEastAsia" w:hAnsiTheme="minorEastAsia" w:hint="eastAsia"/>
-                      <w:bCs/>
-                      <w:szCs w:val="21"/>
-                    </w:rPr>
-                    <w:t>辰</w:t>
+                    <w:t>方拯，许嘉琦，李萱</w:t>
                   </w:r>
                 </w:p>
               </w:tc>
@@ -2259,7 +2225,15 @@
                       <w:bCs/>
                       <w:szCs w:val="21"/>
                     </w:rPr>
-                    <w:t>16</w:t>
+                    <w:t>1</w:t>
+                  </w:r>
+                  <w:r>
+                    <w:rPr>
+                      <w:rFonts w:asciiTheme="minorEastAsia" w:eastAsiaTheme="minorEastAsia" w:hAnsiTheme="minorEastAsia" w:hint="eastAsia"/>
+                      <w:bCs/>
+                      <w:szCs w:val="21"/>
+                    </w:rPr>
+                    <w:t>6</w:t>
                   </w:r>
                 </w:p>
               </w:tc>
@@ -2285,7 +2259,7 @@
                       <w:bCs/>
                       <w:szCs w:val="21"/>
                     </w:rPr>
-                    <w:t>编写《迭代评估报告》</w:t>
+                    <w:t>端到端测试</w:t>
                   </w:r>
                 </w:p>
               </w:tc>
@@ -2311,7 +2285,7 @@
                       <w:bCs/>
                       <w:szCs w:val="21"/>
                     </w:rPr>
-                    <w:t>11.12-11.15</w:t>
+                    <w:t>11.10-11.16</w:t>
                   </w:r>
                 </w:p>
               </w:tc>
@@ -2337,7 +2311,25 @@
                       <w:bCs/>
                       <w:szCs w:val="21"/>
                     </w:rPr>
-                    <w:t>许嘉琦</w:t>
+                    <w:t>刘博，</w:t>
+                  </w:r>
+                  <w:proofErr w:type="gramStart"/>
+                  <w:r>
+                    <w:rPr>
+                      <w:rFonts w:asciiTheme="minorEastAsia" w:eastAsiaTheme="minorEastAsia" w:hAnsiTheme="minorEastAsia" w:hint="eastAsia"/>
+                      <w:bCs/>
+                      <w:szCs w:val="21"/>
+                    </w:rPr>
+                    <w:t>廖苡</w:t>
+                  </w:r>
+                  <w:proofErr w:type="gramEnd"/>
+                  <w:r>
+                    <w:rPr>
+                      <w:rFonts w:asciiTheme="minorEastAsia" w:eastAsiaTheme="minorEastAsia" w:hAnsiTheme="minorEastAsia" w:hint="eastAsia"/>
+                      <w:bCs/>
+                      <w:szCs w:val="21"/>
+                    </w:rPr>
+                    <w:t>辰</w:t>
                   </w:r>
                 </w:p>
               </w:tc>
@@ -2365,7 +2357,384 @@
                       <w:bCs/>
                       <w:szCs w:val="21"/>
                     </w:rPr>
-                    <w:t>17</w:t>
+                    <w:t>1</w:t>
+                  </w:r>
+                  <w:r>
+                    <w:rPr>
+                      <w:rFonts w:asciiTheme="minorEastAsia" w:eastAsiaTheme="minorEastAsia" w:hAnsiTheme="minorEastAsia" w:hint="eastAsia"/>
+                      <w:bCs/>
+                      <w:szCs w:val="21"/>
+                    </w:rPr>
+                    <w:t>7</w:t>
+                  </w:r>
+                </w:p>
+              </w:tc>
+              <w:tc>
+                <w:tcPr>
+                  <w:tcW w:w="3476" w:type="dxa"/>
+                  <w:shd w:val="clear" w:color="auto" w:fill="auto"/>
+                </w:tcPr>
+                <w:p>
+                  <w:pPr>
+                    <w:adjustRightInd w:val="0"/>
+                    <w:snapToGrid w:val="0"/>
+                    <w:spacing w:line="460" w:lineRule="atLeast"/>
+                    <w:rPr>
+                      <w:rFonts w:asciiTheme="minorEastAsia" w:eastAsiaTheme="minorEastAsia" w:hAnsiTheme="minorEastAsia"/>
+                      <w:bCs/>
+                      <w:szCs w:val="21"/>
+                    </w:rPr>
+                  </w:pPr>
+                  <w:r>
+                    <w:rPr>
+                      <w:rFonts w:asciiTheme="minorEastAsia" w:eastAsiaTheme="minorEastAsia" w:hAnsiTheme="minorEastAsia" w:hint="eastAsia"/>
+                      <w:bCs/>
+                      <w:szCs w:val="21"/>
+                    </w:rPr>
+                    <w:t>评审，修改代码</w:t>
+                  </w:r>
+                </w:p>
+              </w:tc>
+              <w:tc>
+                <w:tcPr>
+                  <w:tcW w:w="2091" w:type="dxa"/>
+                  <w:shd w:val="clear" w:color="auto" w:fill="auto"/>
+                </w:tcPr>
+                <w:p>
+                  <w:pPr>
+                    <w:adjustRightInd w:val="0"/>
+                    <w:snapToGrid w:val="0"/>
+                    <w:spacing w:line="460" w:lineRule="atLeast"/>
+                    <w:rPr>
+                      <w:rFonts w:asciiTheme="minorEastAsia" w:eastAsiaTheme="minorEastAsia" w:hAnsiTheme="minorEastAsia"/>
+                      <w:bCs/>
+                      <w:szCs w:val="21"/>
+                    </w:rPr>
+                  </w:pPr>
+                  <w:r>
+                    <w:rPr>
+                      <w:rFonts w:asciiTheme="minorEastAsia" w:eastAsiaTheme="minorEastAsia" w:hAnsiTheme="minorEastAsia" w:hint="eastAsia"/>
+                      <w:bCs/>
+                      <w:szCs w:val="21"/>
+                    </w:rPr>
+                    <w:t>11.10-11.16</w:t>
+                  </w:r>
+                </w:p>
+              </w:tc>
+              <w:tc>
+                <w:tcPr>
+                  <w:tcW w:w="2091" w:type="dxa"/>
+                  <w:shd w:val="clear" w:color="auto" w:fill="auto"/>
+                </w:tcPr>
+                <w:p>
+                  <w:pPr>
+                    <w:adjustRightInd w:val="0"/>
+                    <w:snapToGrid w:val="0"/>
+                    <w:spacing w:line="460" w:lineRule="atLeast"/>
+                    <w:rPr>
+                      <w:rFonts w:asciiTheme="minorEastAsia" w:eastAsiaTheme="minorEastAsia" w:hAnsiTheme="minorEastAsia"/>
+                      <w:bCs/>
+                      <w:szCs w:val="21"/>
+                    </w:rPr>
+                  </w:pPr>
+                  <w:r>
+                    <w:rPr>
+                      <w:rFonts w:asciiTheme="minorEastAsia" w:eastAsiaTheme="minorEastAsia" w:hAnsiTheme="minorEastAsia" w:hint="eastAsia"/>
+                      <w:bCs/>
+                      <w:szCs w:val="21"/>
+                    </w:rPr>
+                    <w:t>全员</w:t>
+                  </w:r>
+                </w:p>
+              </w:tc>
+            </w:tr>
+            <w:tr>
+              <w:tc>
+                <w:tcPr>
+                  <w:tcW w:w="704" w:type="dxa"/>
+                  <w:shd w:val="clear" w:color="auto" w:fill="auto"/>
+                </w:tcPr>
+                <w:p>
+                  <w:pPr>
+                    <w:adjustRightInd w:val="0"/>
+                    <w:snapToGrid w:val="0"/>
+                    <w:spacing w:line="460" w:lineRule="atLeast"/>
+                    <w:rPr>
+                      <w:rFonts w:asciiTheme="minorEastAsia" w:eastAsiaTheme="minorEastAsia" w:hAnsiTheme="minorEastAsia"/>
+                      <w:bCs/>
+                      <w:szCs w:val="21"/>
+                    </w:rPr>
+                  </w:pPr>
+                  <w:r>
+                    <w:rPr>
+                      <w:rFonts w:asciiTheme="minorEastAsia" w:eastAsiaTheme="minorEastAsia" w:hAnsiTheme="minorEastAsia" w:hint="eastAsia"/>
+                      <w:bCs/>
+                      <w:szCs w:val="21"/>
+                    </w:rPr>
+                    <w:t>1</w:t>
+                  </w:r>
+                  <w:r>
+                    <w:rPr>
+                      <w:rFonts w:asciiTheme="minorEastAsia" w:eastAsiaTheme="minorEastAsia" w:hAnsiTheme="minorEastAsia" w:hint="eastAsia"/>
+                      <w:bCs/>
+                      <w:szCs w:val="21"/>
+                    </w:rPr>
+                    <w:t>8</w:t>
+                  </w:r>
+                </w:p>
+              </w:tc>
+              <w:tc>
+                <w:tcPr>
+                  <w:tcW w:w="3476" w:type="dxa"/>
+                  <w:shd w:val="clear" w:color="auto" w:fill="auto"/>
+                </w:tcPr>
+                <w:p>
+                  <w:pPr>
+                    <w:adjustRightInd w:val="0"/>
+                    <w:snapToGrid w:val="0"/>
+                    <w:spacing w:line="460" w:lineRule="atLeast"/>
+                    <w:rPr>
+                      <w:rFonts w:asciiTheme="minorEastAsia" w:eastAsiaTheme="minorEastAsia" w:hAnsiTheme="minorEastAsia"/>
+                      <w:bCs/>
+                      <w:szCs w:val="21"/>
+                    </w:rPr>
+                  </w:pPr>
+                  <w:r>
+                    <w:rPr>
+                      <w:rFonts w:asciiTheme="minorEastAsia" w:eastAsiaTheme="minorEastAsia" w:hAnsiTheme="minorEastAsia" w:hint="eastAsia"/>
+                      <w:bCs/>
+                      <w:szCs w:val="21"/>
+                    </w:rPr>
+                    <w:t>修改《v</w:t>
+                  </w:r>
+                  <w:r>
+                    <w:rPr>
+                      <w:rFonts w:asciiTheme="minorEastAsia" w:eastAsiaTheme="minorEastAsia" w:hAnsiTheme="minorEastAsia"/>
+                      <w:bCs/>
+                      <w:szCs w:val="21"/>
+                    </w:rPr>
+                    <w:t>ision</w:t>
+                  </w:r>
+                  <w:r>
+                    <w:rPr>
+                      <w:rFonts w:asciiTheme="minorEastAsia" w:eastAsiaTheme="minorEastAsia" w:hAnsiTheme="minorEastAsia" w:hint="eastAsia"/>
+                      <w:bCs/>
+                      <w:szCs w:val="21"/>
+                    </w:rPr>
+                    <w:t>文档》、用例模型、《软件需求规约》</w:t>
+                  </w:r>
+                </w:p>
+              </w:tc>
+              <w:tc>
+                <w:tcPr>
+                  <w:tcW w:w="2091" w:type="dxa"/>
+                  <w:shd w:val="clear" w:color="auto" w:fill="auto"/>
+                </w:tcPr>
+                <w:p>
+                  <w:pPr>
+                    <w:adjustRightInd w:val="0"/>
+                    <w:snapToGrid w:val="0"/>
+                    <w:spacing w:line="460" w:lineRule="atLeast"/>
+                    <w:rPr>
+                      <w:rFonts w:asciiTheme="minorEastAsia" w:eastAsiaTheme="minorEastAsia" w:hAnsiTheme="minorEastAsia"/>
+                      <w:bCs/>
+                      <w:szCs w:val="21"/>
+                    </w:rPr>
+                  </w:pPr>
+                  <w:r>
+                    <w:rPr>
+                      <w:rFonts w:asciiTheme="minorEastAsia" w:eastAsiaTheme="minorEastAsia" w:hAnsiTheme="minorEastAsia" w:hint="eastAsia"/>
+                      <w:bCs/>
+                      <w:szCs w:val="21"/>
+                    </w:rPr>
+                    <w:t>11.12-11.15</w:t>
+                  </w:r>
+                </w:p>
+              </w:tc>
+              <w:tc>
+                <w:tcPr>
+                  <w:tcW w:w="2091" w:type="dxa"/>
+                  <w:shd w:val="clear" w:color="auto" w:fill="auto"/>
+                </w:tcPr>
+                <w:p>
+                  <w:pPr>
+                    <w:adjustRightInd w:val="0"/>
+                    <w:snapToGrid w:val="0"/>
+                    <w:spacing w:line="460" w:lineRule="atLeast"/>
+                    <w:rPr>
+                      <w:rFonts w:asciiTheme="minorEastAsia" w:eastAsiaTheme="minorEastAsia" w:hAnsiTheme="minorEastAsia"/>
+                      <w:bCs/>
+                      <w:szCs w:val="21"/>
+                    </w:rPr>
+                  </w:pPr>
+                  <w:r>
+                    <w:rPr>
+                      <w:rFonts w:asciiTheme="minorEastAsia" w:eastAsiaTheme="minorEastAsia" w:hAnsiTheme="minorEastAsia" w:hint="eastAsia"/>
+                      <w:bCs/>
+                      <w:szCs w:val="21"/>
+                    </w:rPr>
+                    <w:t>刘博，</w:t>
+                  </w:r>
+                  <w:proofErr w:type="gramStart"/>
+                  <w:r>
+                    <w:rPr>
+                      <w:rFonts w:asciiTheme="minorEastAsia" w:eastAsiaTheme="minorEastAsia" w:hAnsiTheme="minorEastAsia" w:hint="eastAsia"/>
+                      <w:bCs/>
+                      <w:szCs w:val="21"/>
+                    </w:rPr>
+                    <w:t>廖苡</w:t>
+                  </w:r>
+                  <w:proofErr w:type="gramEnd"/>
+                  <w:r>
+                    <w:rPr>
+                      <w:rFonts w:asciiTheme="minorEastAsia" w:eastAsiaTheme="minorEastAsia" w:hAnsiTheme="minorEastAsia" w:hint="eastAsia"/>
+                      <w:bCs/>
+                      <w:szCs w:val="21"/>
+                    </w:rPr>
+                    <w:t>辰</w:t>
+                  </w:r>
+                </w:p>
+              </w:tc>
+            </w:tr>
+            <w:tr>
+              <w:tc>
+                <w:tcPr>
+                  <w:tcW w:w="704" w:type="dxa"/>
+                  <w:shd w:val="clear" w:color="auto" w:fill="auto"/>
+                </w:tcPr>
+                <w:p>
+                  <w:pPr>
+                    <w:adjustRightInd w:val="0"/>
+                    <w:snapToGrid w:val="0"/>
+                    <w:spacing w:line="460" w:lineRule="atLeast"/>
+                    <w:rPr>
+                      <w:rFonts w:asciiTheme="minorEastAsia" w:eastAsiaTheme="minorEastAsia" w:hAnsiTheme="minorEastAsia"/>
+                      <w:bCs/>
+                      <w:szCs w:val="21"/>
+                    </w:rPr>
+                  </w:pPr>
+                  <w:r>
+                    <w:rPr>
+                      <w:rFonts w:asciiTheme="minorEastAsia" w:eastAsiaTheme="minorEastAsia" w:hAnsiTheme="minorEastAsia" w:hint="eastAsia"/>
+                      <w:bCs/>
+                      <w:szCs w:val="21"/>
+                    </w:rPr>
+                    <w:lastRenderedPageBreak/>
+                    <w:t>1</w:t>
+                  </w:r>
+                  <w:r>
+                    <w:rPr>
+                      <w:rFonts w:asciiTheme="minorEastAsia" w:eastAsiaTheme="minorEastAsia" w:hAnsiTheme="minorEastAsia" w:hint="eastAsia"/>
+                      <w:bCs/>
+                      <w:szCs w:val="21"/>
+                    </w:rPr>
+                    <w:t>9</w:t>
+                  </w:r>
+                </w:p>
+              </w:tc>
+              <w:tc>
+                <w:tcPr>
+                  <w:tcW w:w="3476" w:type="dxa"/>
+                  <w:shd w:val="clear" w:color="auto" w:fill="auto"/>
+                </w:tcPr>
+                <w:p>
+                  <w:pPr>
+                    <w:adjustRightInd w:val="0"/>
+                    <w:snapToGrid w:val="0"/>
+                    <w:spacing w:line="460" w:lineRule="atLeast"/>
+                    <w:rPr>
+                      <w:rFonts w:asciiTheme="minorEastAsia" w:eastAsiaTheme="minorEastAsia" w:hAnsiTheme="minorEastAsia"/>
+                      <w:bCs/>
+                      <w:szCs w:val="21"/>
+                    </w:rPr>
+                  </w:pPr>
+                  <w:r>
+                    <w:rPr>
+                      <w:rFonts w:asciiTheme="minorEastAsia" w:eastAsiaTheme="minorEastAsia" w:hAnsiTheme="minorEastAsia" w:hint="eastAsia"/>
+                      <w:bCs/>
+                      <w:szCs w:val="21"/>
+                    </w:rPr>
+                    <w:t>编写《迭代评估报告》</w:t>
+                  </w:r>
+                </w:p>
+              </w:tc>
+              <w:tc>
+                <w:tcPr>
+                  <w:tcW w:w="2091" w:type="dxa"/>
+                  <w:shd w:val="clear" w:color="auto" w:fill="auto"/>
+                </w:tcPr>
+                <w:p>
+                  <w:pPr>
+                    <w:adjustRightInd w:val="0"/>
+                    <w:snapToGrid w:val="0"/>
+                    <w:spacing w:line="460" w:lineRule="atLeast"/>
+                    <w:rPr>
+                      <w:rFonts w:asciiTheme="minorEastAsia" w:eastAsiaTheme="minorEastAsia" w:hAnsiTheme="minorEastAsia"/>
+                      <w:bCs/>
+                      <w:szCs w:val="21"/>
+                    </w:rPr>
+                  </w:pPr>
+                  <w:r>
+                    <w:rPr>
+                      <w:rFonts w:asciiTheme="minorEastAsia" w:eastAsiaTheme="minorEastAsia" w:hAnsiTheme="minorEastAsia" w:hint="eastAsia"/>
+                      <w:bCs/>
+                      <w:szCs w:val="21"/>
+                    </w:rPr>
+                    <w:t>11.12-11.15</w:t>
+                  </w:r>
+                </w:p>
+              </w:tc>
+              <w:tc>
+                <w:tcPr>
+                  <w:tcW w:w="2091" w:type="dxa"/>
+                  <w:shd w:val="clear" w:color="auto" w:fill="auto"/>
+                </w:tcPr>
+                <w:p>
+                  <w:pPr>
+                    <w:adjustRightInd w:val="0"/>
+                    <w:snapToGrid w:val="0"/>
+                    <w:spacing w:line="460" w:lineRule="atLeast"/>
+                    <w:rPr>
+                      <w:rFonts w:asciiTheme="minorEastAsia" w:eastAsiaTheme="minorEastAsia" w:hAnsiTheme="minorEastAsia"/>
+                      <w:bCs/>
+                      <w:szCs w:val="21"/>
+                    </w:rPr>
+                  </w:pPr>
+                  <w:r>
+                    <w:rPr>
+                      <w:rFonts w:asciiTheme="minorEastAsia" w:eastAsiaTheme="minorEastAsia" w:hAnsiTheme="minorEastAsia" w:hint="eastAsia"/>
+                      <w:bCs/>
+                      <w:szCs w:val="21"/>
+                    </w:rPr>
+                    <w:t>许嘉琦</w:t>
+                  </w:r>
+                </w:p>
+              </w:tc>
+            </w:tr>
+            <w:tr>
+              <w:tc>
+                <w:tcPr>
+                  <w:tcW w:w="704" w:type="dxa"/>
+                  <w:shd w:val="clear" w:color="auto" w:fill="auto"/>
+                </w:tcPr>
+                <w:p>
+                  <w:pPr>
+                    <w:adjustRightInd w:val="0"/>
+                    <w:snapToGrid w:val="0"/>
+                    <w:spacing w:line="460" w:lineRule="atLeast"/>
+                    <w:rPr>
+                      <w:rFonts w:asciiTheme="minorEastAsia" w:eastAsiaTheme="minorEastAsia" w:hAnsiTheme="minorEastAsia"/>
+                      <w:bCs/>
+                      <w:szCs w:val="21"/>
+                    </w:rPr>
+                  </w:pPr>
+                  <w:r>
+                    <w:rPr>
+                      <w:rFonts w:asciiTheme="minorEastAsia" w:eastAsiaTheme="minorEastAsia" w:hAnsiTheme="minorEastAsia" w:hint="eastAsia"/>
+                      <w:bCs/>
+                      <w:szCs w:val="21"/>
+                    </w:rPr>
+                    <w:t>20</w:t>
                   </w:r>
                 </w:p>
               </w:tc>
@@ -2500,6 +2869,7 @@
                 <w:bCs/>
                 <w:szCs w:val="21"/>
               </w:rPr>
+              <w:lastRenderedPageBreak/>
               <w:t>预期</w:t>
             </w:r>
             <w:r>
@@ -2620,7 +2990,6 @@
                 <w:bCs/>
                 <w:szCs w:val="21"/>
               </w:rPr>
-              <w:lastRenderedPageBreak/>
               <w:t>主要的风险和应对方案：</w:t>
             </w:r>
           </w:p>

</xml_diff>